<commit_message>
Actividad 2 javascript terminada
</commit_message>
<xml_diff>
--- a/Lenguaje de Marcas/2ª evaluación/Tema 4 JS/UD4A2_Miguel_Vidal_Bellido/UD5 A1.- Exercicis Javascript bàsic.docx
+++ b/Lenguaje de Marcas/2ª evaluación/Tema 4 JS/UD4A2_Miguel_Vidal_Bellido/UD5 A1.- Exercicis Javascript bàsic.docx
@@ -1,6 +1,6 @@
 
 <file path=word/document.xml><?xml version="1.0" encoding="utf-8"?>
-<w:document xmlns:wpc="http://schemas.microsoft.com/office/word/2010/wordprocessingCanvas" xmlns:cx="http://schemas.microsoft.com/office/drawing/2014/chartex" xmlns:cx1="http://schemas.microsoft.com/office/drawing/2015/9/8/chartex" xmlns:cx2="http://schemas.microsoft.com/office/drawing/2015/10/21/chartex" xmlns:cx3="http://schemas.microsoft.com/office/drawing/2016/5/9/chartex" xmlns:cx4="http://schemas.microsoft.com/office/drawing/2016/5/10/chartex" xmlns:cx5="http://schemas.microsoft.com/office/drawing/2016/5/11/chartex" xmlns:cx6="http://schemas.microsoft.com/office/drawing/2016/5/12/chartex" xmlns:cx7="http://schemas.microsoft.com/office/drawing/2016/5/13/chartex" xmlns:cx8="http://schemas.microsoft.com/office/drawing/2016/5/14/chartex" xmlns:mc="http://schemas.openxmlformats.org/markup-compatibility/2006" xmlns:aink="http://schemas.microsoft.com/office/drawing/2016/ink" xmlns:am3d="http://schemas.microsoft.com/office/drawing/2017/model3d" xmlns:o="urn:schemas-microsoft-com:office:office" xmlns:r="http://schemas.openxmlformats.org/officeDocument/2006/relationships" xmlns:m="http://schemas.openxmlformats.org/officeDocument/2006/math" xmlns:v="urn:schemas-microsoft-com:vml" xmlns:wp14="http://schemas.microsoft.com/office/word/2010/wordprocessingDrawing" xmlns:wp="http://schemas.openxmlformats.org/drawingml/2006/wordprocessingDrawing" xmlns:w10="urn:schemas-microsoft-com:office:word" xmlns:w="http://schemas.openxmlformats.org/wordprocessingml/2006/main" xmlns:w14="http://schemas.microsoft.com/office/word/2010/wordml" xmlns:w15="http://schemas.microsoft.com/office/word/2012/wordml" xmlns:w16cex="http://schemas.microsoft.com/office/word/2018/wordml/cex" xmlns:w16cid="http://schemas.microsoft.com/office/word/2016/wordml/cid" xmlns:w16="http://schemas.microsoft.com/office/word/2018/wordml" xmlns:w16se="http://schemas.microsoft.com/office/word/2015/wordml/symex" xmlns:wpg="http://schemas.microsoft.com/office/word/2010/wordprocessingGroup" xmlns:wpi="http://schemas.microsoft.com/office/word/2010/wordprocessingInk" xmlns:wne="http://schemas.microsoft.com/office/word/2006/wordml" xmlns:wps="http://schemas.microsoft.com/office/word/2010/wordprocessingShape" mc:Ignorable="w14 w15 w16se w16cid w16 w16cex wp14">
+<w:document xmlns:wpc="http://schemas.microsoft.com/office/word/2010/wordprocessingCanvas" xmlns:cx="http://schemas.microsoft.com/office/drawing/2014/chartex" xmlns:mc="http://schemas.openxmlformats.org/markup-compatibility/2006" xmlns:o="urn:schemas-microsoft-com:office:office" xmlns:r="http://schemas.openxmlformats.org/officeDocument/2006/relationships" xmlns:m="http://schemas.openxmlformats.org/officeDocument/2006/math" xmlns:v="urn:schemas-microsoft-com:vml" xmlns:wp14="http://schemas.microsoft.com/office/word/2010/wordprocessingDrawing" xmlns:wp="http://schemas.openxmlformats.org/drawingml/2006/wordprocessingDrawing" xmlns:w10="urn:schemas-microsoft-com:office:word" xmlns:w="http://schemas.openxmlformats.org/wordprocessingml/2006/main" xmlns:w14="http://schemas.microsoft.com/office/word/2010/wordml" xmlns:w15="http://schemas.microsoft.com/office/word/2012/wordml" xmlns:w16se="http://schemas.microsoft.com/office/word/2015/wordml/symex" xmlns:wpg="http://schemas.microsoft.com/office/word/2010/wordprocessingGroup" xmlns:wpi="http://schemas.microsoft.com/office/word/2010/wordprocessingInk" xmlns:wne="http://schemas.microsoft.com/office/word/2006/wordml" xmlns:wps="http://schemas.microsoft.com/office/word/2010/wordprocessingShape" mc:Ignorable="w14 w15 w16se wp14">
   <w:body>
     <w:p>
       <w:pPr>
@@ -167,6 +167,7 @@
         <w:rPr>
           <w:noProof/>
           <w:sz w:val="28"/>
+          <w:lang w:val="es-ES" w:eastAsia="es-ES" w:bidi="ar-SA"/>
         </w:rPr>
         <w:drawing>
           <wp:inline distT="0" distB="0" distL="0" distR="0" wp14:anchorId="1A892694" wp14:editId="1A99BF0E">
@@ -335,6 +336,7 @@
         <w:rPr>
           <w:noProof/>
           <w:sz w:val="28"/>
+          <w:lang w:val="es-ES" w:eastAsia="es-ES" w:bidi="ar-SA"/>
         </w:rPr>
         <w:drawing>
           <wp:inline distT="0" distB="0" distL="0" distR="0" wp14:anchorId="7B096A78" wp14:editId="334669B7">
@@ -433,6 +435,7 @@
         <w:rPr>
           <w:noProof/>
           <w:sz w:val="26"/>
+          <w:lang w:val="es-ES" w:eastAsia="es-ES" w:bidi="ar-SA"/>
         </w:rPr>
         <w:drawing>
           <wp:inline distT="0" distB="0" distL="0" distR="0" wp14:anchorId="4D41B7AC" wp14:editId="6D302656">
@@ -595,6 +598,7 @@
         <w:rPr>
           <w:noProof/>
           <w:sz w:val="26"/>
+          <w:lang w:val="es-ES" w:eastAsia="es-ES" w:bidi="ar-SA"/>
         </w:rPr>
         <w:drawing>
           <wp:inline distT="0" distB="0" distL="0" distR="0" wp14:anchorId="57C1B02A" wp14:editId="3C90297A">
@@ -721,6 +725,7 @@
         <w:rPr>
           <w:noProof/>
           <w:sz w:val="26"/>
+          <w:lang w:val="es-ES" w:eastAsia="es-ES" w:bidi="ar-SA"/>
         </w:rPr>
         <w:drawing>
           <wp:inline distT="0" distB="0" distL="0" distR="0" wp14:anchorId="700D751A" wp14:editId="5B0C64FE">
@@ -825,6 +830,7 @@
         <w:rPr>
           <w:noProof/>
           <w:sz w:val="27"/>
+          <w:lang w:val="es-ES" w:eastAsia="es-ES" w:bidi="ar-SA"/>
         </w:rPr>
         <w:drawing>
           <wp:inline distT="0" distB="0" distL="0" distR="0" wp14:anchorId="2509CF45" wp14:editId="6DBF6E75">
@@ -968,6 +974,7 @@
         <w:rPr>
           <w:noProof/>
           <w:sz w:val="28"/>
+          <w:lang w:val="es-ES" w:eastAsia="es-ES" w:bidi="ar-SA"/>
         </w:rPr>
         <w:drawing>
           <wp:inline distT="0" distB="0" distL="0" distR="0" wp14:anchorId="469F8E2F" wp14:editId="721E7823">
@@ -1084,6 +1091,7 @@
         <w:rPr>
           <w:noProof/>
           <w:sz w:val="28"/>
+          <w:lang w:val="es-ES" w:eastAsia="es-ES" w:bidi="ar-SA"/>
         </w:rPr>
         <w:drawing>
           <wp:inline distT="0" distB="0" distL="0" distR="0" wp14:anchorId="3CB7B103" wp14:editId="6E0E9EF2">
@@ -1183,63 +1191,15 @@
           <w:sz w:val="28"/>
         </w:rPr>
       </w:pPr>
-    </w:p>
-    <w:p>
-      <w:pPr>
-        <w:pStyle w:val="Prrafodelista"/>
-        <w:numPr>
-          <w:ilvl w:val="0"/>
-          <w:numId w:val="1"/>
-        </w:numPr>
-        <w:tabs>
-          <w:tab w:val="left" w:pos="843"/>
-        </w:tabs>
-        <w:spacing w:line="271" w:lineRule="auto"/>
-        <w:ind w:right="115"/>
-        <w:jc w:val="both"/>
-        <w:rPr>
-          <w:sz w:val="24"/>
-        </w:rPr>
-      </w:pPr>
-      <w:r>
-        <w:rPr>
-          <w:sz w:val="24"/>
-        </w:rPr>
-        <w:t xml:space="preserve">Escriure un programa que </w:t>
-      </w:r>
-      <w:proofErr w:type="spellStart"/>
-      <w:r>
-        <w:rPr>
-          <w:sz w:val="24"/>
-        </w:rPr>
-        <w:t>escriga</w:t>
-      </w:r>
-      <w:proofErr w:type="spellEnd"/>
-      <w:r>
-        <w:rPr>
-          <w:sz w:val="24"/>
-        </w:rPr>
-        <w:t xml:space="preserve"> en pantalla els divisors d'un nombre donat.</w:t>
-      </w:r>
-    </w:p>
-    <w:p>
-      <w:pPr>
-        <w:pStyle w:val="Textoindependiente"/>
-        <w:spacing w:before="6"/>
-        <w:ind w:left="481" w:firstLine="0"/>
+      <w:r>
         <w:rPr>
           <w:sz w:val="28"/>
         </w:rPr>
-      </w:pPr>
-      <w:r>
-        <w:rPr>
-          <w:sz w:val="28"/>
-        </w:rPr>
         <w:drawing>
-          <wp:inline distT="0" distB="0" distL="0" distR="0" wp14:anchorId="4B6E021F" wp14:editId="56543714">
-            <wp:extent cx="4163006" cy="1514686"/>
-            <wp:effectExtent l="0" t="0" r="9525" b="9525"/>
-            <wp:docPr id="9" name="Imagen 9"/>
+          <wp:inline distT="0" distB="0" distL="0" distR="0" wp14:anchorId="458C10DD" wp14:editId="296FD730">
+            <wp:extent cx="4686954" cy="2705478"/>
+            <wp:effectExtent l="0" t="0" r="0" b="0"/>
+            <wp:docPr id="12" name="Imagen 12"/>
             <wp:cNvGraphicFramePr>
               <a:graphicFrameLocks xmlns:a="http://schemas.openxmlformats.org/drawingml/2006/main" noChangeAspect="1"/>
             </wp:cNvGraphicFramePr>
@@ -1259,7 +1219,7 @@
                   <pic:spPr>
                     <a:xfrm>
                       <a:off x="0" y="0"/>
-                      <a:ext cx="4163006" cy="1514686"/>
+                      <a:ext cx="4686954" cy="2705478"/>
                     </a:xfrm>
                     <a:prstGeom prst="rect">
                       <a:avLst/>
@@ -1281,36 +1241,8 @@
           <w:sz w:val="28"/>
         </w:rPr>
       </w:pPr>
-    </w:p>
-    <w:p>
-      <w:pPr>
-        <w:pStyle w:val="Textoindependiente"/>
-        <w:spacing w:before="6"/>
-        <w:ind w:left="481" w:firstLine="0"/>
-        <w:rPr>
-          <w:sz w:val="28"/>
-        </w:rPr>
-      </w:pPr>
-    </w:p>
-    <w:p>
-      <w:pPr>
-        <w:pStyle w:val="Textoindependiente"/>
-        <w:spacing w:before="6"/>
-        <w:ind w:left="481" w:firstLine="0"/>
-        <w:rPr>
-          <w:sz w:val="28"/>
-        </w:rPr>
-      </w:pPr>
-    </w:p>
-    <w:p>
-      <w:pPr>
-        <w:pStyle w:val="Textoindependiente"/>
-        <w:spacing w:before="6"/>
-        <w:ind w:left="481" w:firstLine="0"/>
-        <w:rPr>
-          <w:sz w:val="28"/>
-        </w:rPr>
-      </w:pPr>
+      <w:bookmarkStart w:id="0" w:name="_GoBack"/>
+      <w:bookmarkEnd w:id="0"/>
     </w:p>
     <w:p>
       <w:pPr>
@@ -1323,7 +1255,7 @@
           <w:tab w:val="left" w:pos="843"/>
         </w:tabs>
         <w:spacing w:line="271" w:lineRule="auto"/>
-        <w:ind w:right="104"/>
+        <w:ind w:right="115"/>
         <w:jc w:val="both"/>
         <w:rPr>
           <w:sz w:val="24"/>
@@ -1348,32 +1280,7 @@
         <w:rPr>
           <w:sz w:val="24"/>
         </w:rPr>
-        <w:t xml:space="preserve"> en </w:t>
-      </w:r>
-      <w:r>
-        <w:rPr>
-          <w:sz w:val="24"/>
-        </w:rPr>
-        <w:t>pantalla</w:t>
-      </w:r>
-      <w:r>
-        <w:rPr>
-          <w:sz w:val="24"/>
-        </w:rPr>
-        <w:t xml:space="preserve"> els divisors </w:t>
-      </w:r>
-      <w:r>
-        <w:rPr>
-          <w:spacing w:val="-3"/>
-          <w:sz w:val="24"/>
-        </w:rPr>
-        <w:t xml:space="preserve">comuns </w:t>
-      </w:r>
-      <w:r>
-        <w:rPr>
-          <w:sz w:val="24"/>
-        </w:rPr>
-        <w:t>de dos nombres donats.</w:t>
+        <w:t xml:space="preserve"> en pantalla els divisors d'un nombre donat.</w:t>
       </w:r>
     </w:p>
     <w:p>
@@ -1387,13 +1294,15 @@
       </w:pPr>
       <w:r>
         <w:rPr>
+          <w:noProof/>
           <w:sz w:val="28"/>
+          <w:lang w:val="es-ES" w:eastAsia="es-ES" w:bidi="ar-SA"/>
         </w:rPr>
         <w:drawing>
-          <wp:inline distT="0" distB="0" distL="0" distR="0" wp14:anchorId="31A20F32" wp14:editId="001F5D54">
-            <wp:extent cx="5651500" cy="1567180"/>
-            <wp:effectExtent l="0" t="0" r="0" b="0"/>
-            <wp:docPr id="10" name="Imagen 10"/>
+          <wp:inline distT="0" distB="0" distL="0" distR="0" wp14:anchorId="4B6E021F" wp14:editId="56543714">
+            <wp:extent cx="4163006" cy="1514686"/>
+            <wp:effectExtent l="0" t="0" r="9525" b="9525"/>
+            <wp:docPr id="9" name="Imagen 9"/>
             <wp:cNvGraphicFramePr>
               <a:graphicFrameLocks xmlns:a="http://schemas.openxmlformats.org/drawingml/2006/main" noChangeAspect="1"/>
             </wp:cNvGraphicFramePr>
@@ -1413,6 +1322,161 @@
                   <pic:spPr>
                     <a:xfrm>
                       <a:off x="0" y="0"/>
+                      <a:ext cx="4163006" cy="1514686"/>
+                    </a:xfrm>
+                    <a:prstGeom prst="rect">
+                      <a:avLst/>
+                    </a:prstGeom>
+                  </pic:spPr>
+                </pic:pic>
+              </a:graphicData>
+            </a:graphic>
+          </wp:inline>
+        </w:drawing>
+      </w:r>
+    </w:p>
+    <w:p>
+      <w:pPr>
+        <w:pStyle w:val="Textoindependiente"/>
+        <w:spacing w:before="6"/>
+        <w:ind w:left="481" w:firstLine="0"/>
+        <w:rPr>
+          <w:sz w:val="28"/>
+        </w:rPr>
+      </w:pPr>
+    </w:p>
+    <w:p>
+      <w:pPr>
+        <w:pStyle w:val="Textoindependiente"/>
+        <w:spacing w:before="6"/>
+        <w:ind w:left="481" w:firstLine="0"/>
+        <w:rPr>
+          <w:sz w:val="28"/>
+        </w:rPr>
+      </w:pPr>
+    </w:p>
+    <w:p>
+      <w:pPr>
+        <w:pStyle w:val="Textoindependiente"/>
+        <w:spacing w:before="6"/>
+        <w:ind w:left="481" w:firstLine="0"/>
+        <w:rPr>
+          <w:sz w:val="28"/>
+        </w:rPr>
+      </w:pPr>
+    </w:p>
+    <w:p>
+      <w:pPr>
+        <w:pStyle w:val="Textoindependiente"/>
+        <w:spacing w:before="6"/>
+        <w:ind w:left="481" w:firstLine="0"/>
+        <w:rPr>
+          <w:sz w:val="28"/>
+        </w:rPr>
+      </w:pPr>
+    </w:p>
+    <w:p>
+      <w:pPr>
+        <w:pStyle w:val="Prrafodelista"/>
+        <w:numPr>
+          <w:ilvl w:val="0"/>
+          <w:numId w:val="1"/>
+        </w:numPr>
+        <w:tabs>
+          <w:tab w:val="left" w:pos="843"/>
+        </w:tabs>
+        <w:spacing w:line="271" w:lineRule="auto"/>
+        <w:ind w:right="104"/>
+        <w:jc w:val="both"/>
+        <w:rPr>
+          <w:sz w:val="24"/>
+        </w:rPr>
+      </w:pPr>
+      <w:r>
+        <w:rPr>
+          <w:sz w:val="24"/>
+        </w:rPr>
+        <w:t xml:space="preserve">Escriure un programa que </w:t>
+      </w:r>
+      <w:proofErr w:type="spellStart"/>
+      <w:r>
+        <w:rPr>
+          <w:sz w:val="24"/>
+        </w:rPr>
+        <w:t>escriga</w:t>
+      </w:r>
+      <w:proofErr w:type="spellEnd"/>
+      <w:r>
+        <w:rPr>
+          <w:sz w:val="24"/>
+        </w:rPr>
+        <w:t xml:space="preserve"> en </w:t>
+      </w:r>
+      <w:r>
+        <w:rPr>
+          <w:sz w:val="24"/>
+        </w:rPr>
+        <w:t>pantalla</w:t>
+      </w:r>
+      <w:r>
+        <w:rPr>
+          <w:sz w:val="24"/>
+        </w:rPr>
+        <w:t xml:space="preserve"> els divisors </w:t>
+      </w:r>
+      <w:r>
+        <w:rPr>
+          <w:spacing w:val="-3"/>
+          <w:sz w:val="24"/>
+        </w:rPr>
+        <w:t xml:space="preserve">comuns </w:t>
+      </w:r>
+      <w:r>
+        <w:rPr>
+          <w:sz w:val="24"/>
+        </w:rPr>
+        <w:t>de dos nombres donats.</w:t>
+      </w:r>
+    </w:p>
+    <w:p>
+      <w:pPr>
+        <w:pStyle w:val="Textoindependiente"/>
+        <w:spacing w:before="6"/>
+        <w:ind w:left="481" w:firstLine="0"/>
+        <w:rPr>
+          <w:sz w:val="28"/>
+        </w:rPr>
+      </w:pPr>
+      <w:r>
+        <w:rPr>
+          <w:noProof/>
+          <w:sz w:val="28"/>
+          <w:lang w:val="es-ES" w:eastAsia="es-ES" w:bidi="ar-SA"/>
+        </w:rPr>
+        <w:drawing>
+          <wp:inline distT="0" distB="0" distL="0" distR="0" wp14:anchorId="31A20F32" wp14:editId="001F5D54">
+            <wp:extent cx="5651500" cy="1567180"/>
+            <wp:effectExtent l="0" t="0" r="0" b="0"/>
+            <wp:docPr id="10" name="Imagen 10"/>
+            <wp:cNvGraphicFramePr>
+              <a:graphicFrameLocks xmlns:a="http://schemas.openxmlformats.org/drawingml/2006/main" noChangeAspect="1"/>
+            </wp:cNvGraphicFramePr>
+            <a:graphic xmlns:a="http://schemas.openxmlformats.org/drawingml/2006/main">
+              <a:graphicData uri="http://schemas.openxmlformats.org/drawingml/2006/picture">
+                <pic:pic xmlns:pic="http://schemas.openxmlformats.org/drawingml/2006/picture">
+                  <pic:nvPicPr>
+                    <pic:cNvPr id="1" name=""/>
+                    <pic:cNvPicPr/>
+                  </pic:nvPicPr>
+                  <pic:blipFill>
+                    <a:blip r:embed="rId15"/>
+                    <a:stretch>
+                      <a:fillRect/>
+                    </a:stretch>
+                  </pic:blipFill>
+                  <pic:spPr>
+                    <a:xfrm>
+                      <a:off x="0" y="0"/>
                       <a:ext cx="5651500" cy="1567180"/>
                     </a:xfrm>
                     <a:prstGeom prst="rect">
@@ -1477,6 +1541,60 @@
         <w:t>(no és divisible per cap altre nombre que no sigui ell mateix o la unitat).</w:t>
       </w:r>
     </w:p>
+    <w:p>
+      <w:pPr>
+        <w:pStyle w:val="Prrafodelista"/>
+        <w:tabs>
+          <w:tab w:val="left" w:pos="843"/>
+        </w:tabs>
+        <w:spacing w:before="1" w:line="278" w:lineRule="auto"/>
+        <w:ind w:right="104" w:firstLine="0"/>
+        <w:jc w:val="left"/>
+        <w:rPr>
+          <w:sz w:val="24"/>
+        </w:rPr>
+      </w:pPr>
+      <w:r>
+        <w:rPr>
+          <w:sz w:val="24"/>
+        </w:rPr>
+        <w:drawing>
+          <wp:inline distT="0" distB="0" distL="0" distR="0" wp14:anchorId="08AC8A3C" wp14:editId="1E795E8A">
+            <wp:extent cx="5651500" cy="2419350"/>
+            <wp:effectExtent l="0" t="0" r="0" b="0"/>
+            <wp:docPr id="11" name="Imagen 11"/>
+            <wp:cNvGraphicFramePr>
+              <a:graphicFrameLocks xmlns:a="http://schemas.openxmlformats.org/drawingml/2006/main" noChangeAspect="1"/>
+            </wp:cNvGraphicFramePr>
+            <a:graphic xmlns:a="http://schemas.openxmlformats.org/drawingml/2006/main">
+              <a:graphicData uri="http://schemas.openxmlformats.org/drawingml/2006/picture">
+                <pic:pic xmlns:pic="http://schemas.openxmlformats.org/drawingml/2006/picture">
+                  <pic:nvPicPr>
+                    <pic:cNvPr id="1" name=""/>
+                    <pic:cNvPicPr/>
+                  </pic:nvPicPr>
+                  <pic:blipFill>
+                    <a:blip r:embed="rId16"/>
+                    <a:stretch>
+                      <a:fillRect/>
+                    </a:stretch>
+                  </pic:blipFill>
+                  <pic:spPr>
+                    <a:xfrm>
+                      <a:off x="0" y="0"/>
+                      <a:ext cx="5651500" cy="2419350"/>
+                    </a:xfrm>
+                    <a:prstGeom prst="rect">
+                      <a:avLst/>
+                    </a:prstGeom>
+                  </pic:spPr>
+                </pic:pic>
+              </a:graphicData>
+            </a:graphic>
+          </wp:inline>
+        </w:drawing>
+      </w:r>
+    </w:p>
     <w:sectPr>
       <w:type w:val="continuous"/>
       <w:pgSz w:w="11920" w:h="16860"/>
@@ -1488,7 +1606,7 @@
 </file>
 
 <file path=word/numbering.xml><?xml version="1.0" encoding="utf-8"?>
-<w:numbering xmlns:wpc="http://schemas.microsoft.com/office/word/2010/wordprocessingCanvas" xmlns:cx="http://schemas.microsoft.com/office/drawing/2014/chartex" xmlns:cx1="http://schemas.microsoft.com/office/drawing/2015/9/8/chartex" xmlns:cx2="http://schemas.microsoft.com/office/drawing/2015/10/21/chartex" xmlns:cx3="http://schemas.microsoft.com/office/drawing/2016/5/9/chartex" xmlns:cx4="http://schemas.microsoft.com/office/drawing/2016/5/10/chartex" xmlns:cx5="http://schemas.microsoft.com/office/drawing/2016/5/11/chartex" xmlns:cx6="http://schemas.microsoft.com/office/drawing/2016/5/12/chartex" xmlns:cx7="http://schemas.microsoft.com/office/drawing/2016/5/13/chartex" xmlns:cx8="http://schemas.microsoft.com/office/drawing/2016/5/14/chartex" xmlns:mc="http://schemas.openxmlformats.org/markup-compatibility/2006" xmlns:aink="http://schemas.microsoft.com/office/drawing/2016/ink" xmlns:am3d="http://schemas.microsoft.com/office/drawing/2017/model3d" xmlns:o="urn:schemas-microsoft-com:office:office" xmlns:r="http://schemas.openxmlformats.org/officeDocument/2006/relationships" xmlns:m="http://schemas.openxmlformats.org/officeDocument/2006/math" xmlns:v="urn:schemas-microsoft-com:vml" xmlns:wp14="http://schemas.microsoft.com/office/word/2010/wordprocessingDrawing" xmlns:wp="http://schemas.openxmlformats.org/drawingml/2006/wordprocessingDrawing" xmlns:w10="urn:schemas-microsoft-com:office:word" xmlns:w="http://schemas.openxmlformats.org/wordprocessingml/2006/main" xmlns:w14="http://schemas.microsoft.com/office/word/2010/wordml" xmlns:w15="http://schemas.microsoft.com/office/word/2012/wordml" xmlns:w16cex="http://schemas.microsoft.com/office/word/2018/wordml/cex" xmlns:w16cid="http://schemas.microsoft.com/office/word/2016/wordml/cid" xmlns:w16="http://schemas.microsoft.com/office/word/2018/wordml" xmlns:w16se="http://schemas.microsoft.com/office/word/2015/wordml/symex" xmlns:wpg="http://schemas.microsoft.com/office/word/2010/wordprocessingGroup" xmlns:wpi="http://schemas.microsoft.com/office/word/2010/wordprocessingInk" xmlns:wne="http://schemas.microsoft.com/office/word/2006/wordml" xmlns:wps="http://schemas.microsoft.com/office/word/2010/wordprocessingShape" mc:Ignorable="w14 w15 w16se w16cid w16 w16cex wp14">
+<w:numbering xmlns:wpc="http://schemas.microsoft.com/office/word/2010/wordprocessingCanvas" xmlns:cx="http://schemas.microsoft.com/office/drawing/2014/chartex" xmlns:mc="http://schemas.openxmlformats.org/markup-compatibility/2006" xmlns:o="urn:schemas-microsoft-com:office:office" xmlns:r="http://schemas.openxmlformats.org/officeDocument/2006/relationships" xmlns:m="http://schemas.openxmlformats.org/officeDocument/2006/math" xmlns:v="urn:schemas-microsoft-com:vml" xmlns:wp14="http://schemas.microsoft.com/office/word/2010/wordprocessingDrawing" xmlns:wp="http://schemas.openxmlformats.org/drawingml/2006/wordprocessingDrawing" xmlns:w10="urn:schemas-microsoft-com:office:word" xmlns:w="http://schemas.openxmlformats.org/wordprocessingml/2006/main" xmlns:w14="http://schemas.microsoft.com/office/word/2010/wordml" xmlns:w15="http://schemas.microsoft.com/office/word/2012/wordml" xmlns:w16se="http://schemas.microsoft.com/office/word/2015/wordml/symex" xmlns:wpg="http://schemas.microsoft.com/office/word/2010/wordprocessingGroup" xmlns:wpi="http://schemas.microsoft.com/office/word/2010/wordprocessingInk" xmlns:wne="http://schemas.microsoft.com/office/word/2006/wordml" xmlns:wps="http://schemas.microsoft.com/office/word/2010/wordprocessingShape" mc:Ignorable="w14 w15 w16se wp14">
   <w:abstractNum w:abstractNumId="0" w15:restartNumberingAfterBreak="0">
     <w:nsid w:val="0B42126C"/>
     <w:multiLevelType w:val="hybridMultilevel"/>
@@ -1614,7 +1732,7 @@
 </file>
 
 <file path=word/styles.xml><?xml version="1.0" encoding="utf-8"?>
-<w:styles xmlns:mc="http://schemas.openxmlformats.org/markup-compatibility/2006" xmlns:r="http://schemas.openxmlformats.org/officeDocument/2006/relationships" xmlns:w="http://schemas.openxmlformats.org/wordprocessingml/2006/main" xmlns:w14="http://schemas.microsoft.com/office/word/2010/wordml" xmlns:w15="http://schemas.microsoft.com/office/word/2012/wordml" xmlns:w16cex="http://schemas.microsoft.com/office/word/2018/wordml/cex" xmlns:w16cid="http://schemas.microsoft.com/office/word/2016/wordml/cid" xmlns:w16="http://schemas.microsoft.com/office/word/2018/wordml" xmlns:w16se="http://schemas.microsoft.com/office/word/2015/wordml/symex" mc:Ignorable="w14 w15 w16se w16cid w16 w16cex">
+<w:styles xmlns:mc="http://schemas.openxmlformats.org/markup-compatibility/2006" xmlns:r="http://schemas.openxmlformats.org/officeDocument/2006/relationships" xmlns:w="http://schemas.openxmlformats.org/wordprocessingml/2006/main" xmlns:w14="http://schemas.microsoft.com/office/word/2010/wordml" xmlns:w15="http://schemas.microsoft.com/office/word/2012/wordml" xmlns:w16se="http://schemas.microsoft.com/office/word/2015/wordml/symex" mc:Ignorable="w14 w15 w16se">
   <w:docDefaults>
     <w:rPrDefault>
       <w:rPr>
@@ -1632,7 +1750,7 @@
       </w:pPr>
     </w:pPrDefault>
   </w:docDefaults>
-  <w:latentStyles w:defLockedState="0" w:defUIPriority="99" w:defSemiHidden="0" w:defUnhideWhenUsed="0" w:defQFormat="0" w:count="376">
+  <w:latentStyles w:defLockedState="0" w:defUIPriority="99" w:defSemiHidden="0" w:defUnhideWhenUsed="0" w:defQFormat="0" w:count="371">
     <w:lsdException w:name="Normal" w:uiPriority="0" w:qFormat="1"/>
     <w:lsdException w:name="heading 1" w:uiPriority="9" w:qFormat="1"/>
     <w:lsdException w:name="heading 2" w:semiHidden="1" w:uiPriority="9" w:unhideWhenUsed="1" w:qFormat="1"/>
@@ -2004,11 +2122,6 @@
     <w:lsdException w:name="List Table 5 Dark Accent 6" w:uiPriority="50"/>
     <w:lsdException w:name="List Table 6 Colorful Accent 6" w:uiPriority="51"/>
     <w:lsdException w:name="List Table 7 Colorful Accent 6" w:uiPriority="52"/>
-    <w:lsdException w:name="Mention" w:semiHidden="1" w:unhideWhenUsed="1"/>
-    <w:lsdException w:name="Smart Hyperlink" w:semiHidden="1" w:unhideWhenUsed="1"/>
-    <w:lsdException w:name="Hashtag" w:semiHidden="1" w:unhideWhenUsed="1"/>
-    <w:lsdException w:name="Unresolved Mention" w:semiHidden="1" w:unhideWhenUsed="1"/>
-    <w:lsdException w:name="Smart Link" w:semiHidden="1" w:unhideWhenUsed="1"/>
   </w:latentStyles>
   <w:style w:type="paragraph" w:default="1" w:styleId="Normal">
     <w:name w:val="Normal"/>

</xml_diff>